<commit_message>
updated data set name
</commit_message>
<xml_diff>
--- a/git_lesson/Lesson_Template_Anomaly_Detection_Phishing_2020.docx
+++ b/git_lesson/Lesson_Template_Anomaly_Detection_Phishing_2020.docx
@@ -13,7 +13,12 @@
         <w:t xml:space="preserve">Introduction to </w:t>
       </w:r>
       <w:r>
-        <w:t xml:space="preserve">Machine Learning for </w:t>
+        <w:t>Machine Le</w:t>
+      </w:r>
+      <w:bookmarkStart w:id="0" w:name="_GoBack"/>
+      <w:bookmarkEnd w:id="0"/>
+      <w:r>
+        <w:t xml:space="preserve">arning for </w:t>
       </w:r>
       <w:r>
         <w:t xml:space="preserve">Anomaly Detection </w:t>
@@ -770,14 +775,7 @@
                 <w:sz w:val="16"/>
                 <w:szCs w:val="16"/>
               </w:rPr>
-              <w:t>.</w:t>
-            </w:r>
-            <w:r>
-              <w:rPr>
-                <w:sz w:val="16"/>
-                <w:szCs w:val="16"/>
-              </w:rPr>
-              <w:t xml:space="preserve"> </w:t>
+              <w:t xml:space="preserve">. </w:t>
             </w:r>
           </w:p>
           <w:p>
@@ -836,29 +834,23 @@
                 <w:sz w:val="16"/>
                 <w:szCs w:val="16"/>
               </w:rPr>
-              <w:t>Practice with Jupyter Notebook</w:t>
-            </w:r>
-            <w:r>
-              <w:rPr>
-                <w:sz w:val="16"/>
-                <w:szCs w:val="16"/>
-              </w:rPr>
-              <w:t xml:space="preserve"> </w:t>
-            </w:r>
-            <w:r>
-              <w:rPr>
-                <w:sz w:val="16"/>
-                <w:szCs w:val="16"/>
-              </w:rPr>
-              <w:t xml:space="preserve">+ </w:t>
-            </w:r>
-            <w:r>
-              <w:rPr>
-                <w:sz w:val="16"/>
-                <w:szCs w:val="16"/>
-                <w:highlight w:val="yellow"/>
-              </w:rPr>
-              <w:t>Dataset #1</w:t>
+              <w:t xml:space="preserve">Practice with </w:t>
+            </w:r>
+            <w:proofErr w:type="spellStart"/>
+            <w:r>
+              <w:rPr>
+                <w:sz w:val="16"/>
+                <w:szCs w:val="16"/>
+              </w:rPr>
+              <w:t>Jupyter</w:t>
+            </w:r>
+            <w:proofErr w:type="spellEnd"/>
+            <w:r>
+              <w:rPr>
+                <w:sz w:val="16"/>
+                <w:szCs w:val="16"/>
+              </w:rPr>
+              <w:t xml:space="preserve"> Notebook</w:t>
             </w:r>
           </w:p>
           <w:p>
@@ -1056,14 +1048,12 @@
               <w:rPr>
                 <w:sz w:val="16"/>
                 <w:szCs w:val="16"/>
-                <w:highlight w:val="cyan"/>
-              </w:rPr>
-            </w:pPr>
-            <w:r>
-              <w:rPr>
-                <w:sz w:val="16"/>
-                <w:szCs w:val="16"/>
-                <w:highlight w:val="cyan"/>
+              </w:rPr>
+            </w:pPr>
+            <w:r>
+              <w:rPr>
+                <w:sz w:val="16"/>
+                <w:szCs w:val="16"/>
               </w:rPr>
               <w:t>Explore “</w:t>
             </w:r>
@@ -1073,7 +1063,6 @@
                 <w:bCs/>
                 <w:sz w:val="16"/>
                 <w:szCs w:val="16"/>
-                <w:highlight w:val="cyan"/>
               </w:rPr>
               <w:t>seaborn</w:t>
             </w:r>
@@ -1081,7 +1070,6 @@
               <w:rPr>
                 <w:sz w:val="16"/>
                 <w:szCs w:val="16"/>
-                <w:highlight w:val="cyan"/>
               </w:rPr>
               <w:t xml:space="preserve">” </w:t>
             </w:r>
@@ -1090,7 +1078,6 @@
               <w:rPr>
                 <w:sz w:val="16"/>
                 <w:szCs w:val="16"/>
-                <w:highlight w:val="cyan"/>
               </w:rPr>
               <w:t>distplot</w:t>
             </w:r>
@@ -1170,16 +1157,21 @@
               <w:rPr>
                 <w:sz w:val="16"/>
                 <w:szCs w:val="16"/>
-                <w:highlight w:val="yellow"/>
-              </w:rPr>
-            </w:pPr>
-            <w:r>
-              <w:rPr>
-                <w:sz w:val="16"/>
-                <w:szCs w:val="16"/>
-                <w:highlight w:val="yellow"/>
-              </w:rPr>
-              <w:t xml:space="preserve">Dataset #2 </w:t>
+              </w:rPr>
+            </w:pPr>
+            <w:r>
+              <w:rPr>
+                <w:sz w:val="16"/>
+                <w:szCs w:val="16"/>
+              </w:rPr>
+              <w:t>Dataset #</w:t>
+            </w:r>
+            <w:r>
+              <w:rPr>
+                <w:sz w:val="16"/>
+                <w:szCs w:val="16"/>
+              </w:rPr>
+              <w:t xml:space="preserve">1 </w:t>
             </w:r>
           </w:p>
           <w:p>
@@ -1681,7 +1673,6 @@
                 <w:bCs/>
                 <w:sz w:val="16"/>
                 <w:szCs w:val="16"/>
-                <w:highlight w:val="cyan"/>
               </w:rPr>
               <w:t>End of course</w:t>
             </w:r>
@@ -1691,7 +1682,6 @@
                 <w:bCs/>
                 <w:sz w:val="16"/>
                 <w:szCs w:val="16"/>
-                <w:highlight w:val="cyan"/>
               </w:rPr>
               <w:t>:</w:t>
             </w:r>
@@ -1701,7 +1691,6 @@
                 <w:bCs/>
                 <w:sz w:val="16"/>
                 <w:szCs w:val="16"/>
-                <w:highlight w:val="cyan"/>
               </w:rPr>
               <w:t xml:space="preserve"> </w:t>
             </w:r>
@@ -1709,7 +1698,6 @@
               <w:rPr>
                 <w:sz w:val="16"/>
                 <w:szCs w:val="16"/>
-                <w:highlight w:val="cyan"/>
               </w:rPr>
               <w:t xml:space="preserve">Reflection </w:t>
             </w:r>
@@ -1717,7 +1705,6 @@
               <w:rPr>
                 <w:sz w:val="16"/>
                 <w:szCs w:val="16"/>
-                <w:highlight w:val="cyan"/>
               </w:rPr>
               <w:t xml:space="preserve">assignment </w:t>
             </w:r>
@@ -1725,7 +1712,6 @@
               <w:rPr>
                 <w:sz w:val="16"/>
                 <w:szCs w:val="16"/>
-                <w:highlight w:val="cyan"/>
               </w:rPr>
               <w:t xml:space="preserve">on lessons </w:t>
             </w:r>
@@ -1733,7 +1719,6 @@
               <w:rPr>
                 <w:sz w:val="16"/>
                 <w:szCs w:val="16"/>
-                <w:highlight w:val="cyan"/>
               </w:rPr>
               <w:t xml:space="preserve">learned </w:t>
             </w:r>
@@ -1741,7 +1726,6 @@
               <w:rPr>
                 <w:sz w:val="16"/>
                 <w:szCs w:val="16"/>
-                <w:highlight w:val="cyan"/>
               </w:rPr>
               <w:t>&amp; application to another problem (e.g., Risk Mitigation)</w:t>
             </w:r>
@@ -1766,9 +1750,8 @@
                 <w:bCs/>
                 <w:sz w:val="16"/>
                 <w:szCs w:val="16"/>
-                <w:highlight w:val="yellow"/>
-              </w:rPr>
-              <w:t xml:space="preserve">SUMMER, 2020 – 8-week </w:t>
+              </w:rPr>
+              <w:t>SUMMER, 2020 – 8-week course</w:t>
             </w:r>
             <w:r>
               <w:rPr>
@@ -1776,39 +1759,8 @@
                 <w:bCs/>
                 <w:sz w:val="16"/>
                 <w:szCs w:val="16"/>
-                <w:highlight w:val="yellow"/>
-              </w:rPr>
-              <w:t>course</w:t>
-            </w:r>
-            <w:r>
-              <w:rPr>
-                <w:b/>
-                <w:bCs/>
-                <w:sz w:val="16"/>
-                <w:szCs w:val="16"/>
-                <w:highlight w:val="yellow"/>
-              </w:rPr>
-              <w:t xml:space="preserve">; </w:t>
-            </w:r>
-            <w:r>
-              <w:rPr>
-                <w:b/>
-                <w:bCs/>
-                <w:sz w:val="16"/>
-                <w:szCs w:val="16"/>
-                <w:highlight w:val="yellow"/>
-              </w:rPr>
-              <w:t xml:space="preserve">LMS: </w:t>
-            </w:r>
-            <w:r>
-              <w:rPr>
-                <w:b/>
-                <w:bCs/>
-                <w:sz w:val="16"/>
-                <w:szCs w:val="16"/>
-                <w:highlight w:val="yellow"/>
-              </w:rPr>
-              <w:t>Canvas</w:t>
+              </w:rPr>
+              <w:t>; LMS: Canvas</w:t>
             </w:r>
           </w:p>
           <w:p>
@@ -1861,30 +1813,9 @@
                 <w:sz w:val="16"/>
                 <w:szCs w:val="16"/>
               </w:rPr>
-              <w:t>Dharmaraj R. Patil and Jayantrao B. Patil, 2018. Feature-based Malicious URL and Attack Type Detection Using</w:t>
-            </w:r>
-            <w:r>
-              <w:rPr>
-                <w:sz w:val="16"/>
-                <w:szCs w:val="16"/>
-              </w:rPr>
-              <w:t xml:space="preserve"> </w:t>
-            </w:r>
-            <w:r>
-              <w:rPr>
-                <w:sz w:val="16"/>
-                <w:szCs w:val="16"/>
-              </w:rPr>
-              <w:t>Multi-class Classification</w:t>
-            </w:r>
-            <w:r>
-              <w:rPr>
-                <w:sz w:val="16"/>
-                <w:szCs w:val="16"/>
-              </w:rPr>
-              <w:t xml:space="preserve"> </w:t>
-            </w:r>
-            <w:hyperlink r:id="rId6" w:history="1">
+              <w:t xml:space="preserve">Dharmaraj R. Patil and Jayantrao B. Patil, 2018. Feature-based Malicious URL and Attack Type Detection Using Multi-class Classification </w:t>
+            </w:r>
+            <w:hyperlink r:id="rId10" w:history="1">
               <w:r>
                 <w:rPr>
                   <w:rStyle w:val="Hyperlink"/>
@@ -1924,49 +1855,51 @@
                 <w:sz w:val="16"/>
                 <w:szCs w:val="16"/>
               </w:rPr>
-              <w:t xml:space="preserve"> Choi</w:t>
-            </w:r>
+              <w:t xml:space="preserve"> Choi, Bin B. Zhu, </w:t>
+            </w:r>
+            <w:proofErr w:type="spellStart"/>
             <w:r>
               <w:rPr>
                 <w:rFonts w:cstheme="minorHAnsi"/>
                 <w:sz w:val="16"/>
                 <w:szCs w:val="16"/>
               </w:rPr>
-              <w:t xml:space="preserve">, </w:t>
-            </w:r>
+              <w:t>Heejo</w:t>
+            </w:r>
+            <w:proofErr w:type="spellEnd"/>
             <w:r>
               <w:rPr>
                 <w:rFonts w:cstheme="minorHAnsi"/>
                 <w:sz w:val="16"/>
                 <w:szCs w:val="16"/>
               </w:rPr>
-              <w:t>Bin B. Zhu</w:t>
-            </w:r>
+              <w:t xml:space="preserve"> Lee </w:t>
+            </w:r>
+            <w:proofErr w:type="spellStart"/>
             <w:r>
               <w:rPr>
                 <w:rFonts w:cstheme="minorHAnsi"/>
                 <w:sz w:val="16"/>
                 <w:szCs w:val="16"/>
               </w:rPr>
-              <w:t xml:space="preserve">, </w:t>
-            </w:r>
-            <w:proofErr w:type="spellStart"/>
+              <w:t>Gindi</w:t>
+            </w:r>
+            <w:proofErr w:type="spellEnd"/>
             <w:r>
               <w:rPr>
                 <w:rFonts w:cstheme="minorHAnsi"/>
                 <w:sz w:val="16"/>
                 <w:szCs w:val="16"/>
               </w:rPr>
-              <w:t>Heejo</w:t>
-            </w:r>
-            <w:proofErr w:type="spellEnd"/>
+              <w:t>, 201</w:t>
+            </w:r>
             <w:r>
               <w:rPr>
                 <w:rFonts w:cstheme="minorHAnsi"/>
                 <w:sz w:val="16"/>
                 <w:szCs w:val="16"/>
               </w:rPr>
-              <w:t xml:space="preserve"> Lee </w:t>
+              <w:t>6</w:t>
             </w:r>
             <w:r>
               <w:rPr>
@@ -1974,7 +1907,7 @@
                 <w:sz w:val="16"/>
                 <w:szCs w:val="16"/>
               </w:rPr>
-              <w:t>Gindi, 201</w:t>
+              <w:t xml:space="preserve">. </w:t>
             </w:r>
             <w:r>
               <w:rPr>
@@ -1982,25 +1915,9 @@
                 <w:sz w:val="16"/>
                 <w:szCs w:val="16"/>
               </w:rPr>
-              <w:t>6</w:t>
-            </w:r>
-            <w:r>
-              <w:rPr>
-                <w:rFonts w:cstheme="minorHAnsi"/>
-                <w:sz w:val="16"/>
-                <w:szCs w:val="16"/>
-              </w:rPr>
-              <w:t xml:space="preserve">. </w:t>
-            </w:r>
-            <w:r>
-              <w:rPr>
-                <w:rFonts w:cstheme="minorHAnsi"/>
-                <w:sz w:val="16"/>
-                <w:szCs w:val="16"/>
-              </w:rPr>
               <w:t xml:space="preserve">Detecting Malicious Web Links and Identifying Their Attack Types </w:t>
             </w:r>
-            <w:hyperlink r:id="rId7" w:history="1">
+            <w:hyperlink r:id="rId11" w:history="1">
               <w:r>
                 <w:rPr>
                   <w:rStyle w:val="Hyperlink"/>
@@ -2073,7 +1990,7 @@
               </w:rPr>
               <w:t xml:space="preserve"> </w:t>
             </w:r>
-            <w:hyperlink r:id="rId8" w:history="1">
+            <w:hyperlink r:id="rId12" w:history="1">
               <w:r>
                 <w:rPr>
                   <w:rStyle w:val="Hyperlink"/>
@@ -2090,15 +2007,7 @@
                 <w:sz w:val="16"/>
                 <w:szCs w:val="16"/>
               </w:rPr>
-              <w:t xml:space="preserve"> </w:t>
-            </w:r>
-            <w:r>
-              <w:rPr>
-                <w:rFonts w:cstheme="minorHAnsi"/>
-                <w:sz w:val="16"/>
-                <w:szCs w:val="16"/>
-              </w:rPr>
-              <w:t xml:space="preserve"> </w:t>
+              <w:t xml:space="preserve">  </w:t>
             </w:r>
           </w:p>
           <w:p>
@@ -2136,25 +2045,9 @@
                 <w:sz w:val="16"/>
                 <w:szCs w:val="16"/>
               </w:rPr>
-              <w:t xml:space="preserve"> (2019). </w:t>
-            </w:r>
-            <w:r>
-              <w:rPr>
-                <w:rFonts w:cstheme="minorHAnsi"/>
-                <w:sz w:val="16"/>
-                <w:szCs w:val="16"/>
-              </w:rPr>
-              <w:t>Visualize Machine Learning Data in Python With Pandas</w:t>
-            </w:r>
-            <w:r>
-              <w:rPr>
-                <w:rFonts w:cstheme="minorHAnsi"/>
-                <w:sz w:val="16"/>
-                <w:szCs w:val="16"/>
-              </w:rPr>
-              <w:t xml:space="preserve"> </w:t>
-            </w:r>
-            <w:hyperlink r:id="rId9" w:history="1">
+              <w:t xml:space="preserve"> (2019). Visualize Machine Learning Data in Python With Pandas </w:t>
+            </w:r>
+            <w:hyperlink r:id="rId13" w:history="1">
               <w:r>
                 <w:rPr>
                   <w:rStyle w:val="Hyperlink"/>
@@ -2209,25 +2102,9 @@
                 <w:sz w:val="16"/>
                 <w:szCs w:val="16"/>
               </w:rPr>
-              <w:t xml:space="preserve"> (2019). </w:t>
-            </w:r>
-            <w:r>
-              <w:rPr>
-                <w:rFonts w:cstheme="minorHAnsi"/>
-                <w:sz w:val="16"/>
-                <w:szCs w:val="16"/>
-              </w:rPr>
-              <w:t>Quick and Dirty Data Analysis with Pandas</w:t>
-            </w:r>
-            <w:r>
-              <w:rPr>
-                <w:rFonts w:cstheme="minorHAnsi"/>
-                <w:sz w:val="16"/>
-                <w:szCs w:val="16"/>
-              </w:rPr>
-              <w:t xml:space="preserve"> </w:t>
-            </w:r>
-            <w:hyperlink r:id="rId10" w:history="1">
+              <w:t xml:space="preserve"> (2019). Quick and Dirty Data Analysis with Pandas </w:t>
+            </w:r>
+            <w:hyperlink r:id="rId14" w:history="1">
               <w:r>
                 <w:rPr>
                   <w:rStyle w:val="Hyperlink"/>
@@ -2266,33 +2143,9 @@
                 <w:sz w:val="16"/>
                 <w:szCs w:val="16"/>
               </w:rPr>
-              <w:t>Kavita Ganesan</w:t>
-            </w:r>
-            <w:r>
-              <w:rPr>
-                <w:rFonts w:cstheme="minorHAnsi"/>
-                <w:sz w:val="16"/>
-                <w:szCs w:val="16"/>
-              </w:rPr>
-              <w:t xml:space="preserve">, (2019). </w:t>
-            </w:r>
-            <w:r>
-              <w:rPr>
-                <w:rFonts w:cstheme="minorHAnsi"/>
-                <w:sz w:val="16"/>
-                <w:szCs w:val="16"/>
-              </w:rPr>
-              <w:t>Build Your First Text Classifier in Python with Logistic Regression</w:t>
-            </w:r>
-            <w:r>
-              <w:rPr>
-                <w:rFonts w:cstheme="minorHAnsi"/>
-                <w:sz w:val="16"/>
-                <w:szCs w:val="16"/>
-              </w:rPr>
-              <w:t xml:space="preserve"> </w:t>
-            </w:r>
-            <w:hyperlink r:id="rId11" w:history="1">
+              <w:t xml:space="preserve">Kavita Ganesan, (2019). Build Your First Text Classifier in Python with Logistic Regression </w:t>
+            </w:r>
+            <w:hyperlink r:id="rId15" w:history="1">
               <w:r>
                 <w:rPr>
                   <w:rStyle w:val="Hyperlink"/>
@@ -2353,16 +2206,7 @@
                 <w:sz w:val="16"/>
                 <w:szCs w:val="16"/>
               </w:rPr>
-              <w:t xml:space="preserve"> for </w:t>
-            </w:r>
-            <w:r>
-              <w:rPr>
-                <w:b/>
-                <w:bCs/>
-                <w:sz w:val="16"/>
-                <w:szCs w:val="16"/>
-              </w:rPr>
-              <w:t>Visualization Student Guide</w:t>
+              <w:t xml:space="preserve"> for Visualization Student Guide</w:t>
             </w:r>
           </w:p>
           <w:p>
@@ -2379,7 +2223,7 @@
               </w:rPr>
               <w:t xml:space="preserve">An Introduction to Histograms </w:t>
             </w:r>
-            <w:hyperlink r:id="rId12" w:history="1">
+            <w:hyperlink r:id="rId16" w:history="1">
               <w:r>
                 <w:rPr>
                   <w:rStyle w:val="Hyperlink"/>
@@ -2452,7 +2296,7 @@
               </w:rPr>
               <w:t xml:space="preserve"> </w:t>
             </w:r>
-            <w:hyperlink r:id="rId13" w:history="1">
+            <w:hyperlink r:id="rId17" w:history="1">
               <w:r>
                 <w:rPr>
                   <w:rStyle w:val="Hyperlink"/>
@@ -2554,15 +2398,16 @@
           <w:p>
             <w:pPr>
               <w:rPr>
-                <w:sz w:val="16"/>
-                <w:szCs w:val="16"/>
-              </w:rPr>
-            </w:pPr>
-            <w:r>
-              <w:rPr>
-                <w:sz w:val="16"/>
-                <w:szCs w:val="16"/>
-                <w:highlight w:val="yellow"/>
+                <w:b/>
+                <w:bCs/>
+                <w:sz w:val="16"/>
+                <w:szCs w:val="16"/>
+              </w:rPr>
+            </w:pPr>
+            <w:r>
+              <w:rPr>
+                <w:sz w:val="16"/>
+                <w:szCs w:val="16"/>
               </w:rPr>
               <w:t>Dataset #</w:t>
             </w:r>
@@ -2570,16 +2415,8 @@
               <w:rPr>
                 <w:sz w:val="16"/>
                 <w:szCs w:val="16"/>
-                <w:highlight w:val="yellow"/>
-              </w:rPr>
-              <w:t>1</w:t>
-            </w:r>
-            <w:r>
-              <w:rPr>
-                <w:sz w:val="16"/>
-                <w:szCs w:val="16"/>
-              </w:rPr>
-              <w:t xml:space="preserve"> -</w:t>
+              </w:rPr>
+              <w:t>1 -</w:t>
             </w:r>
             <w:r>
               <w:rPr>
@@ -2595,7 +2432,7 @@
                 <w:sz w:val="16"/>
                 <w:szCs w:val="16"/>
               </w:rPr>
-              <w:t xml:space="preserve">for </w:t>
+              <w:t>url_data.csv</w:t>
             </w:r>
             <w:r>
               <w:rPr>
@@ -2604,77 +2441,7 @@
                 <w:sz w:val="16"/>
                 <w:szCs w:val="16"/>
               </w:rPr>
-              <w:t xml:space="preserve">plotting &amp; </w:t>
-            </w:r>
-            <w:r>
-              <w:rPr>
-                <w:b/>
-                <w:bCs/>
-                <w:sz w:val="16"/>
-                <w:szCs w:val="16"/>
-              </w:rPr>
-              <w:t>simple histograms</w:t>
-            </w:r>
-            <w:r>
-              <w:rPr>
-                <w:b/>
-                <w:bCs/>
-                <w:sz w:val="16"/>
-                <w:szCs w:val="16"/>
-              </w:rPr>
-              <w:t>; randomly generated</w:t>
-            </w:r>
-            <w:r>
-              <w:rPr>
-                <w:sz w:val="16"/>
-                <w:szCs w:val="16"/>
-              </w:rPr>
               <w:t xml:space="preserve"> </w:t>
-            </w:r>
-          </w:p>
-          <w:p>
-            <w:pPr>
-              <w:rPr>
-                <w:sz w:val="16"/>
-                <w:szCs w:val="16"/>
-              </w:rPr>
-            </w:pPr>
-            <w:r>
-              <w:rPr>
-                <w:sz w:val="16"/>
-                <w:szCs w:val="16"/>
-                <w:highlight w:val="yellow"/>
-              </w:rPr>
-              <w:t>Dataset #</w:t>
-            </w:r>
-            <w:r>
-              <w:rPr>
-                <w:sz w:val="16"/>
-                <w:szCs w:val="16"/>
-                <w:highlight w:val="yellow"/>
-              </w:rPr>
-              <w:t>2</w:t>
-            </w:r>
-            <w:r>
-              <w:rPr>
-                <w:sz w:val="16"/>
-                <w:szCs w:val="16"/>
-              </w:rPr>
-              <w:t xml:space="preserve"> - from </w:t>
-            </w:r>
-            <w:r>
-              <w:rPr>
-                <w:sz w:val="16"/>
-                <w:szCs w:val="16"/>
-              </w:rPr>
-              <w:t xml:space="preserve">UMD Shady Grove </w:t>
-            </w:r>
-            <w:r>
-              <w:rPr>
-                <w:sz w:val="16"/>
-                <w:szCs w:val="16"/>
-              </w:rPr>
-              <w:t xml:space="preserve">Hackathon </w:t>
             </w:r>
           </w:p>
           <w:p>
@@ -6136,10 +5903,33 @@
 </file>
 
 <file path=customXml/item1.xml><?xml version="1.0" encoding="utf-8"?>
-<b:Sources xmlns:b="http://schemas.openxmlformats.org/officeDocument/2006/bibliography" xmlns="http://schemas.openxmlformats.org/officeDocument/2006/bibliography" SelectedStyle="\APASixthEditionOfficeOnline.xsl" StyleName="APA" Version="6"/>
+<p:properties xmlns:p="http://schemas.microsoft.com/office/2006/metadata/properties" xmlns:xsi="http://www.w3.org/2001/XMLSchema-instance" xmlns:pc="http://schemas.microsoft.com/office/infopath/2007/PartnerControls">
+  <documentManagement>
+    <_Contributor xmlns="http://schemas.microsoft.com/sharepoint/v3/fields" xsi:nil="true"/>
+  </documentManagement>
+</p:properties>
 </file>
 
 <file path=customXml/item2.xml><?xml version="1.0" encoding="utf-8"?>
+<?mso-contentType ?>
+<FormTemplates xmlns="http://schemas.microsoft.com/sharepoint/v3/contenttype/forms">
+  <Display>DocumentLibraryForm</Display>
+  <Edit>DocumentLibraryForm</Edit>
+  <New>DocumentLibraryForm</New>
+</FormTemplates>
+</file>
+
+<file path=customXml/item3.xml><?xml version="1.0" encoding="utf-8"?>
+<?mso-contentType ?>
+<customXsn xmlns="http://schemas.microsoft.com/office/2006/metadata/customXsn">
+  <xsnLocation/>
+  <cached>True</cached>
+  <openByDefault>True</openByDefault>
+  <xsnScope/>
+</customXsn>
+</file>
+
+<file path=customXml/item4.xml><?xml version="1.0" encoding="utf-8"?>
 <ct:contentTypeSchema xmlns:ct="http://schemas.microsoft.com/office/2006/metadata/contentType" xmlns:ma="http://schemas.microsoft.com/office/2006/metadata/properties/metaAttributes" ct:_="" ma:_="" ma:contentTypeName="MITRE Work" ma:contentTypeID="0x010100823A99C636F7423283FB0D200866C61300CF7182D96C00B740A41704CD490F23FB" ma:contentTypeVersion="4" ma:contentTypeDescription="Materials and documents that contain MITRE authored content and other content directly attributable to MITRE and its work" ma:contentTypeScope="" ma:versionID="3d80d6ff36920b26671293c29723bb34">
   <xsd:schema xmlns:xsd="http://www.w3.org/2001/XMLSchema" xmlns:xs="http://www.w3.org/2001/XMLSchema" xmlns:p="http://schemas.microsoft.com/office/2006/metadata/properties" xmlns:ns2="http://schemas.microsoft.com/sharepoint/v3/fields" xmlns:ns3="8020a6eb-1ca7-418b-a587-333edd9477b5" targetNamespace="http://schemas.microsoft.com/office/2006/metadata/properties" ma:root="true" ma:fieldsID="6c152e2ba5790b1f8aceb44a8a447a48" ns2:_="" ns3:_="">
     <xsd:import namespace="http://schemas.microsoft.com/sharepoint/v3/fields"/>
@@ -6292,53 +6082,59 @@
 </ct:contentTypeSchema>
 </file>
 
-<file path=customXml/item3.xml><?xml version="1.0" encoding="utf-8"?>
-<?mso-contentType ?>
-<customXsn xmlns="http://schemas.microsoft.com/office/2006/metadata/customXsn">
-  <xsnLocation/>
-  <cached>True</cached>
-  <openByDefault>True</openByDefault>
-  <xsnScope/>
-</customXsn>
-</file>
-
-<file path=customXml/item4.xml><?xml version="1.0" encoding="utf-8"?>
-<?mso-contentType ?>
-<FormTemplates xmlns="http://schemas.microsoft.com/sharepoint/v3/contenttype/forms">
-  <Display>DocumentLibraryForm</Display>
-  <Edit>DocumentLibraryForm</Edit>
-  <New>DocumentLibraryForm</New>
-</FormTemplates>
-</file>
-
 <file path=customXml/item5.xml><?xml version="1.0" encoding="utf-8"?>
-<p:properties xmlns:p="http://schemas.microsoft.com/office/2006/metadata/properties" xmlns:xsi="http://www.w3.org/2001/XMLSchema-instance" xmlns:pc="http://schemas.microsoft.com/office/infopath/2007/PartnerControls">
-  <documentManagement>
-    <_Contributor xmlns="http://schemas.microsoft.com/sharepoint/v3/fields" xsi:nil="true"/>
-  </documentManagement>
-</p:properties>
+<b:Sources xmlns:b="http://schemas.openxmlformats.org/officeDocument/2006/bibliography" xmlns="http://schemas.openxmlformats.org/officeDocument/2006/bibliography" SelectedStyle="\APASixthEditionOfficeOnline.xsl" StyleName="APA" Version="6"/>
 </file>
 
 <file path=customXml/itemProps1.xml><?xml version="1.0" encoding="utf-8"?>
-<ds:datastoreItem xmlns:ds="http://schemas.openxmlformats.org/officeDocument/2006/customXml" ds:itemID="{31F091EB-A45A-41A8-BD55-97D7E1FB9112}">
+<ds:datastoreItem xmlns:ds="http://schemas.openxmlformats.org/officeDocument/2006/customXml" ds:itemID="{42E386CC-1437-4654-9E9E-422790A6045A}">
   <ds:schemaRefs>
-    <ds:schemaRef ds:uri="http://schemas.openxmlformats.org/officeDocument/2006/bibliography"/>
+    <ds:schemaRef ds:uri="http://schemas.microsoft.com/office/2006/metadata/properties"/>
+    <ds:schemaRef ds:uri="http://schemas.microsoft.com/office/infopath/2007/PartnerControls"/>
+    <ds:schemaRef ds:uri="http://schemas.microsoft.com/sharepoint/v3/fields"/>
   </ds:schemaRefs>
 </ds:datastoreItem>
 </file>
 
 <file path=customXml/itemProps2.xml><?xml version="1.0" encoding="utf-8"?>
-<ds:datastoreItem xmlns:ds="http://schemas.openxmlformats.org/officeDocument/2006/customXml" ds:itemID="{F0D5581C-8888-41D8-8B1D-37DF3F642A56}"/>
+<ds:datastoreItem xmlns:ds="http://schemas.openxmlformats.org/officeDocument/2006/customXml" ds:itemID="{4ABE3035-9356-4111-AFFD-4EA7BD1C73C7}">
+  <ds:schemaRefs>
+    <ds:schemaRef ds:uri="http://schemas.microsoft.com/sharepoint/v3/contenttype/forms"/>
+  </ds:schemaRefs>
+</ds:datastoreItem>
 </file>
 
 <file path=customXml/itemProps3.xml><?xml version="1.0" encoding="utf-8"?>
-<ds:datastoreItem xmlns:ds="http://schemas.openxmlformats.org/officeDocument/2006/customXml" ds:itemID="{7C8DD5E8-11FD-4FDE-BA23-374899FB647E}"/>
+<ds:datastoreItem xmlns:ds="http://schemas.openxmlformats.org/officeDocument/2006/customXml" ds:itemID="{7C8DD5E8-11FD-4FDE-BA23-374899FB647E}">
+  <ds:schemaRefs>
+    <ds:schemaRef ds:uri="http://schemas.microsoft.com/office/2006/metadata/customXsn"/>
+  </ds:schemaRefs>
+</ds:datastoreItem>
 </file>
 
 <file path=customXml/itemProps4.xml><?xml version="1.0" encoding="utf-8"?>
-<ds:datastoreItem xmlns:ds="http://schemas.openxmlformats.org/officeDocument/2006/customXml" ds:itemID="{4ABE3035-9356-4111-AFFD-4EA7BD1C73C7}"/>
+<ds:datastoreItem xmlns:ds="http://schemas.openxmlformats.org/officeDocument/2006/customXml" ds:itemID="{F0D5581C-8888-41D8-8B1D-37DF3F642A56}">
+  <ds:schemaRefs>
+    <ds:schemaRef ds:uri="http://schemas.microsoft.com/office/2006/metadata/contentType"/>
+    <ds:schemaRef ds:uri="http://schemas.microsoft.com/office/2006/metadata/properties/metaAttributes"/>
+    <ds:schemaRef ds:uri="http://www.w3.org/2001/XMLSchema"/>
+    <ds:schemaRef ds:uri="http://schemas.microsoft.com/office/2006/metadata/properties"/>
+    <ds:schemaRef ds:uri="http://schemas.microsoft.com/sharepoint/v3/fields"/>
+    <ds:schemaRef ds:uri="8020a6eb-1ca7-418b-a587-333edd9477b5"/>
+    <ds:schemaRef ds:uri="http://schemas.microsoft.com/office/2006/documentManagement/types"/>
+    <ds:schemaRef ds:uri="http://schemas.microsoft.com/office/infopath/2007/PartnerControls"/>
+    <ds:schemaRef ds:uri="http://schemas.openxmlformats.org/package/2006/metadata/core-properties"/>
+    <ds:schemaRef ds:uri="http://purl.org/dc/elements/1.1/"/>
+    <ds:schemaRef ds:uri="http://purl.org/dc/terms/"/>
+    <ds:schemaRef ds:uri="http://schemas.microsoft.com/internal/obd"/>
+  </ds:schemaRefs>
+</ds:datastoreItem>
 </file>
 
 <file path=customXml/itemProps5.xml><?xml version="1.0" encoding="utf-8"?>
-<ds:datastoreItem xmlns:ds="http://schemas.openxmlformats.org/officeDocument/2006/customXml" ds:itemID="{42E386CC-1437-4654-9E9E-422790A6045A}"/>
+<ds:datastoreItem xmlns:ds="http://schemas.openxmlformats.org/officeDocument/2006/customXml" ds:itemID="{30F9CB10-2B10-3940-94D8-727E2CE5A257}">
+  <ds:schemaRefs>
+    <ds:schemaRef ds:uri="http://schemas.openxmlformats.org/officeDocument/2006/bibliography"/>
+  </ds:schemaRefs>
+</ds:datastoreItem>
 </file>
</xml_diff>